<commit_message>
Updates to AssemblyInfo.cs for version numbers, Users Guide, compiled installer.
git-svn-id: http://Marc-PC/svn/Full@2870 85f15e0e-5137-b144-a863-98bd542365a3
</commit_message>
<xml_diff>
--- a/trunk/output-biomass/branches/Biomass Library/deploy/docs/LANDIS-II Biomass Output v2.1 User Guide.docx
+++ b/trunk/output-biomass/branches/Biomass Library/deploy/docs/LANDIS-II Biomass Output v2.1 User Guide.docx
@@ -10,145 +10,123 @@
       <w:r>
         <w:t xml:space="preserve">LANDIS-II </w:t>
       </w:r>
+      <w:fldSimple w:instr=" DOCPROPERTY  &quot;Extension Name&quot;  \* MERGEFORMAT ">
+        <w:r>
+          <w:t>Biomass Output</w:t>
+        </w:r>
+      </w:fldSimple>
+      <w:r>
+        <w:t xml:space="preserve"> v</w:t>
+      </w:r>
+      <w:fldSimple w:instr=" DOCPROPERTY  &quot;Extension Version&quot;  \* MERGEFORMAT ">
+        <w:r>
+          <w:t>2.</w:t>
+        </w:r>
+        <w:r>
+          <w:t>1</w:t>
+        </w:r>
+      </w:fldSimple>
+    </w:p>
+    <w:p>
+      <w:pPr>
+        <w:pStyle w:val="titleline"/>
+      </w:pPr>
+      <w:r>
+        <w:t xml:space="preserve">Extension User Guide </w:t>
+      </w:r>
+    </w:p>
+    <w:p>
+      <w:pPr>
+        <w:jc w:val="center"/>
+      </w:pPr>
+    </w:p>
+    <w:p>
+      <w:pPr>
+        <w:jc w:val="center"/>
+      </w:pPr>
+      <w:r>
+        <w:t>Robert M. Scheller</w:t>
+      </w:r>
+      <w:r>
+        <w:rPr>
+          <w:vertAlign w:val="superscript"/>
+        </w:rPr>
+        <w:t>1</w:t>
+      </w:r>
+    </w:p>
+    <w:p>
+      <w:pPr>
+        <w:jc w:val="center"/>
+      </w:pPr>
+      <w:r>
+        <w:t>James B. Domingo</w:t>
+      </w:r>
+      <w:r>
+        <w:rPr>
+          <w:vertAlign w:val="superscript"/>
+        </w:rPr>
+        <w:t>2</w:t>
+      </w:r>
+    </w:p>
+    <w:p>
+      <w:pPr>
+        <w:jc w:val="center"/>
+      </w:pPr>
+    </w:p>
+    <w:p>
+      <w:pPr>
+        <w:jc w:val="center"/>
+      </w:pPr>
+      <w:r>
+        <w:rPr>
+          <w:vertAlign w:val="superscript"/>
+        </w:rPr>
+        <w:t>1</w:t>
+      </w:r>
+      <w:r>
+        <w:t>Portland State University</w:t>
+      </w:r>
+    </w:p>
+    <w:p>
+      <w:pPr>
+        <w:jc w:val="center"/>
+      </w:pPr>
+      <w:r>
+        <w:rPr>
+          <w:vertAlign w:val="superscript"/>
+        </w:rPr>
+        <w:t>2</w:t>
+      </w:r>
+      <w:r>
+        <w:t>Green Code, LLC</w:t>
+      </w:r>
+    </w:p>
+    <w:p>
+      <w:pPr>
+        <w:jc w:val="center"/>
+      </w:pPr>
+    </w:p>
+    <w:p>
+      <w:pPr>
+        <w:jc w:val="center"/>
+      </w:pPr>
+      <w:r>
+        <w:t xml:space="preserve">Last Revised:  </w:t>
+      </w:r>
       <w:r>
         <w:fldChar w:fldCharType="begin"/>
       </w:r>
       <w:r>
-        <w:instrText xml:space="preserve"> DOCPROPERTY  "Extension Name"  \* MERGEFORMAT </w:instrText>
+        <w:instrText xml:space="preserve"> SAVEDATE  \@ "MMMM d, yyyy"  \* MERGEFORMAT </w:instrText>
       </w:r>
       <w:r>
         <w:fldChar w:fldCharType="separate"/>
       </w:r>
       <w:r>
-        <w:t>Biomass Output</w:t>
-      </w:r>
-      <w:r>
-        <w:fldChar w:fldCharType="end"/>
-      </w:r>
-      <w:r>
-        <w:t xml:space="preserve"> v</w:t>
-      </w:r>
-      <w:r>
-        <w:fldChar w:fldCharType="begin"/>
-      </w:r>
-      <w:r>
-        <w:instrText xml:space="preserve"> DOCPROPERTY  "Extension Version"  \* MERGEFORMAT </w:instrText>
-      </w:r>
-      <w:r>
-        <w:fldChar w:fldCharType="separate"/>
-      </w:r>
-      <w:r>
-        <w:t>2.</w:t>
-      </w:r>
-      <w:bookmarkStart w:id="1" w:name="_GoBack"/>
-      <w:bookmarkEnd w:id="1"/>
-      <w:r>
-        <w:t>1</w:t>
-      </w:r>
-      <w:r>
-        <w:fldChar w:fldCharType="end"/>
-      </w:r>
-    </w:p>
-    <w:p>
-      <w:pPr>
-        <w:pStyle w:val="titleline"/>
-      </w:pPr>
-      <w:r>
-        <w:t xml:space="preserve">Extension User Guide </w:t>
-      </w:r>
-    </w:p>
-    <w:p>
-      <w:pPr>
-        <w:jc w:val="center"/>
-      </w:pPr>
-    </w:p>
-    <w:p>
-      <w:pPr>
-        <w:jc w:val="center"/>
-      </w:pPr>
-      <w:r>
-        <w:t>Robert M. Scheller</w:t>
-      </w:r>
-      <w:r>
-        <w:rPr>
-          <w:vertAlign w:val="superscript"/>
-        </w:rPr>
-        <w:t>1</w:t>
-      </w:r>
-    </w:p>
-    <w:p>
-      <w:pPr>
-        <w:jc w:val="center"/>
-      </w:pPr>
-      <w:r>
-        <w:t>James B. Domingo</w:t>
-      </w:r>
-      <w:r>
-        <w:rPr>
-          <w:vertAlign w:val="superscript"/>
-        </w:rPr>
-        <w:t>2</w:t>
-      </w:r>
-    </w:p>
-    <w:p>
-      <w:pPr>
-        <w:jc w:val="center"/>
-      </w:pPr>
-    </w:p>
-    <w:p>
-      <w:pPr>
-        <w:jc w:val="center"/>
-      </w:pPr>
-      <w:r>
-        <w:rPr>
-          <w:vertAlign w:val="superscript"/>
-        </w:rPr>
-        <w:t>1</w:t>
-      </w:r>
-      <w:r>
-        <w:t>Portland State University</w:t>
-      </w:r>
-    </w:p>
-    <w:p>
-      <w:pPr>
-        <w:jc w:val="center"/>
-      </w:pPr>
-      <w:r>
-        <w:rPr>
-          <w:vertAlign w:val="superscript"/>
-        </w:rPr>
-        <w:t>2</w:t>
-      </w:r>
-      <w:r>
-        <w:t>Green Code, LLC</w:t>
-      </w:r>
-    </w:p>
-    <w:p>
-      <w:pPr>
-        <w:jc w:val="center"/>
-      </w:pPr>
-    </w:p>
-    <w:p>
-      <w:pPr>
-        <w:jc w:val="center"/>
-      </w:pPr>
-      <w:r>
-        <w:t xml:space="preserve">Last Revised:  </w:t>
-      </w:r>
-      <w:r>
-        <w:fldChar w:fldCharType="begin"/>
-      </w:r>
-      <w:r>
-        <w:instrText xml:space="preserve"> SAVEDATE  \@ "MMMM d, yyyy"  \* MERGEFORMAT </w:instrText>
-      </w:r>
-      <w:r>
-        <w:fldChar w:fldCharType="separate"/>
-      </w:r>
-      <w:r>
         <w:rPr>
           <w:noProof/>
         </w:rPr>
-        <w:t>June 25, 2014</w:t>
+        <w:t>December 4, 2014</w:t>
       </w:r>
       <w:r>
         <w:rPr>
@@ -252,7 +230,7 @@
         </w:rPr>
         <w:fldChar w:fldCharType="separate"/>
       </w:r>
-      <w:hyperlink w:anchor="_Toc391466629" w:history="1">
+      <w:hyperlink w:anchor="_Toc405445810" w:history="1">
         <w:r>
           <w:rPr>
             <w:rStyle w:val="Hyperlink"/>
@@ -298,7 +276,7 @@
             <w:noProof/>
             <w:webHidden/>
           </w:rPr>
-          <w:instrText xml:space="preserve"> PAGEREF _Toc391466629 \h </w:instrText>
+          <w:instrText xml:space="preserve"> PAGEREF _Toc405445810 \h </w:instrText>
         </w:r>
         <w:r>
           <w:rPr>
@@ -343,7 +321,7 @@
           <w:szCs w:val="22"/>
         </w:rPr>
       </w:pPr>
-      <w:hyperlink w:anchor="_Toc391466630" w:history="1">
+      <w:hyperlink w:anchor="_Toc405445811" w:history="1">
         <w:r>
           <w:rPr>
             <w:rStyle w:val="Hyperlink"/>
@@ -386,7 +364,7 @@
             <w:noProof/>
             <w:webHidden/>
           </w:rPr>
-          <w:instrText xml:space="preserve"> PAGEREF _Toc391466630 \h </w:instrText>
+          <w:instrText xml:space="preserve"> PAGEREF _Toc405445811 \h </w:instrText>
         </w:r>
         <w:r>
           <w:rPr>
@@ -431,7 +409,7 @@
           <w:szCs w:val="22"/>
         </w:rPr>
       </w:pPr>
-      <w:hyperlink w:anchor="_Toc391466631" w:history="1">
+      <w:hyperlink w:anchor="_Toc405445812" w:history="1">
         <w:r>
           <w:rPr>
             <w:rStyle w:val="Hyperlink"/>
@@ -474,7 +452,7 @@
             <w:noProof/>
             <w:webHidden/>
           </w:rPr>
-          <w:instrText xml:space="preserve"> PAGEREF _Toc391466631 \h </w:instrText>
+          <w:instrText xml:space="preserve"> PAGEREF _Toc405445812 \h </w:instrText>
         </w:r>
         <w:r>
           <w:rPr>
@@ -521,7 +499,7 @@
           <w:szCs w:val="22"/>
         </w:rPr>
       </w:pPr>
-      <w:hyperlink w:anchor="_Toc391466632" w:history="1">
+      <w:hyperlink w:anchor="_Toc405445813" w:history="1">
         <w:r>
           <w:rPr>
             <w:rStyle w:val="Hyperlink"/>
@@ -566,7 +544,7 @@
             <w:noProof/>
             <w:webHidden/>
           </w:rPr>
-          <w:instrText xml:space="preserve"> PAGEREF _Toc391466632 \h </w:instrText>
+          <w:instrText xml:space="preserve"> PAGEREF _Toc405445813 \h </w:instrText>
         </w:r>
         <w:r>
           <w:rPr>
@@ -611,7 +589,7 @@
           <w:szCs w:val="22"/>
         </w:rPr>
       </w:pPr>
-      <w:hyperlink w:anchor="_Toc391466633" w:history="1">
+      <w:hyperlink w:anchor="_Toc405445814" w:history="1">
         <w:r>
           <w:rPr>
             <w:rStyle w:val="Hyperlink"/>
@@ -654,7 +632,7 @@
             <w:noProof/>
             <w:webHidden/>
           </w:rPr>
-          <w:instrText xml:space="preserve"> PAGEREF _Toc391466633 \h </w:instrText>
+          <w:instrText xml:space="preserve"> PAGEREF _Toc405445814 \h </w:instrText>
         </w:r>
         <w:r>
           <w:rPr>
@@ -701,7 +679,7 @@
           <w:szCs w:val="22"/>
         </w:rPr>
       </w:pPr>
-      <w:hyperlink w:anchor="_Toc391466634" w:history="1">
+      <w:hyperlink w:anchor="_Toc405445815" w:history="1">
         <w:r>
           <w:rPr>
             <w:rStyle w:val="Hyperlink"/>
@@ -746,7 +724,7 @@
             <w:noProof/>
             <w:webHidden/>
           </w:rPr>
-          <w:instrText xml:space="preserve"> PAGEREF _Toc391466634 \h </w:instrText>
+          <w:instrText xml:space="preserve"> PAGEREF _Toc405445815 \h </w:instrText>
         </w:r>
         <w:r>
           <w:rPr>
@@ -791,7 +769,7 @@
           <w:szCs w:val="22"/>
         </w:rPr>
       </w:pPr>
-      <w:hyperlink w:anchor="_Toc391466635" w:history="1">
+      <w:hyperlink w:anchor="_Toc405445816" w:history="1">
         <w:r>
           <w:rPr>
             <w:rStyle w:val="Hyperlink"/>
@@ -834,7 +812,7 @@
             <w:noProof/>
             <w:webHidden/>
           </w:rPr>
-          <w:instrText xml:space="preserve"> PAGEREF _Toc391466635 \h </w:instrText>
+          <w:instrText xml:space="preserve"> PAGEREF _Toc405445816 \h </w:instrText>
         </w:r>
         <w:r>
           <w:rPr>
@@ -879,7 +857,7 @@
           <w:szCs w:val="22"/>
         </w:rPr>
       </w:pPr>
-      <w:hyperlink w:anchor="_Toc391466636" w:history="1">
+      <w:hyperlink w:anchor="_Toc405445817" w:history="1">
         <w:r>
           <w:rPr>
             <w:rStyle w:val="Hyperlink"/>
@@ -922,7 +900,7 @@
             <w:noProof/>
             <w:webHidden/>
           </w:rPr>
-          <w:instrText xml:space="preserve"> PAGEREF _Toc391466636 \h </w:instrText>
+          <w:instrText xml:space="preserve"> PAGEREF _Toc405445817 \h </w:instrText>
         </w:r>
         <w:r>
           <w:rPr>
@@ -967,7 +945,7 @@
           <w:szCs w:val="22"/>
         </w:rPr>
       </w:pPr>
-      <w:hyperlink w:anchor="_Toc391466637" w:history="1">
+      <w:hyperlink w:anchor="_Toc405445818" w:history="1">
         <w:r>
           <w:rPr>
             <w:rStyle w:val="Hyperlink"/>
@@ -1010,7 +988,7 @@
             <w:noProof/>
             <w:webHidden/>
           </w:rPr>
-          <w:instrText xml:space="preserve"> PAGEREF _Toc391466637 \h </w:instrText>
+          <w:instrText xml:space="preserve"> PAGEREF _Toc405445818 \h </w:instrText>
         </w:r>
         <w:r>
           <w:rPr>
@@ -1058,7 +1036,7 @@
           <w:szCs w:val="22"/>
         </w:rPr>
       </w:pPr>
-      <w:hyperlink w:anchor="_Toc391466638" w:history="1">
+      <w:hyperlink w:anchor="_Toc405445819" w:history="1">
         <w:r>
           <w:rPr>
             <w:rStyle w:val="Hyperlink"/>
@@ -1104,7 +1082,7 @@
             <w:noProof/>
             <w:webHidden/>
           </w:rPr>
-          <w:instrText xml:space="preserve"> PAGEREF _Toc391466638 \h </w:instrText>
+          <w:instrText xml:space="preserve"> PAGEREF _Toc405445819 \h </w:instrText>
         </w:r>
         <w:r>
           <w:rPr>
@@ -1149,7 +1127,7 @@
           <w:szCs w:val="22"/>
         </w:rPr>
       </w:pPr>
-      <w:hyperlink w:anchor="_Toc391466639" w:history="1">
+      <w:hyperlink w:anchor="_Toc405445820" w:history="1">
         <w:r>
           <w:rPr>
             <w:rStyle w:val="Hyperlink"/>
@@ -1192,7 +1170,7 @@
             <w:noProof/>
             <w:webHidden/>
           </w:rPr>
-          <w:instrText xml:space="preserve"> PAGEREF _Toc391466639 \h </w:instrText>
+          <w:instrText xml:space="preserve"> PAGEREF _Toc405445820 \h </w:instrText>
         </w:r>
         <w:r>
           <w:rPr>
@@ -1237,7 +1215,7 @@
           <w:szCs w:val="22"/>
         </w:rPr>
       </w:pPr>
-      <w:hyperlink w:anchor="_Toc391466640" w:history="1">
+      <w:hyperlink w:anchor="_Toc405445821" w:history="1">
         <w:r>
           <w:rPr>
             <w:rStyle w:val="Hyperlink"/>
@@ -1280,7 +1258,7 @@
             <w:noProof/>
             <w:webHidden/>
           </w:rPr>
-          <w:instrText xml:space="preserve"> PAGEREF _Toc391466640 \h </w:instrText>
+          <w:instrText xml:space="preserve"> PAGEREF _Toc405445821 \h </w:instrText>
         </w:r>
         <w:r>
           <w:rPr>
@@ -1325,7 +1303,7 @@
           <w:szCs w:val="22"/>
         </w:rPr>
       </w:pPr>
-      <w:hyperlink w:anchor="_Toc391466641" w:history="1">
+      <w:hyperlink w:anchor="_Toc405445822" w:history="1">
         <w:r>
           <w:rPr>
             <w:rStyle w:val="Hyperlink"/>
@@ -1368,7 +1346,7 @@
             <w:noProof/>
             <w:webHidden/>
           </w:rPr>
-          <w:instrText xml:space="preserve"> PAGEREF _Toc391466641 \h </w:instrText>
+          <w:instrText xml:space="preserve"> PAGEREF _Toc405445822 \h </w:instrText>
         </w:r>
         <w:r>
           <w:rPr>
@@ -1413,7 +1391,7 @@
           <w:szCs w:val="22"/>
         </w:rPr>
       </w:pPr>
-      <w:hyperlink w:anchor="_Toc391466642" w:history="1">
+      <w:hyperlink w:anchor="_Toc405445823" w:history="1">
         <w:r>
           <w:rPr>
             <w:rStyle w:val="Hyperlink"/>
@@ -1456,7 +1434,7 @@
             <w:noProof/>
             <w:webHidden/>
           </w:rPr>
-          <w:instrText xml:space="preserve"> PAGEREF _Toc391466642 \h </w:instrText>
+          <w:instrText xml:space="preserve"> PAGEREF _Toc405445823 \h </w:instrText>
         </w:r>
         <w:r>
           <w:rPr>
@@ -1501,7 +1479,7 @@
           <w:szCs w:val="22"/>
         </w:rPr>
       </w:pPr>
-      <w:hyperlink w:anchor="_Toc391466643" w:history="1">
+      <w:hyperlink w:anchor="_Toc405445824" w:history="1">
         <w:r>
           <w:rPr>
             <w:rStyle w:val="Hyperlink"/>
@@ -1544,7 +1522,7 @@
             <w:noProof/>
             <w:webHidden/>
           </w:rPr>
-          <w:instrText xml:space="preserve"> PAGEREF _Toc391466643 \h </w:instrText>
+          <w:instrText xml:space="preserve"> PAGEREF _Toc405445824 \h </w:instrText>
         </w:r>
         <w:r>
           <w:rPr>
@@ -1589,7 +1567,7 @@
           <w:szCs w:val="22"/>
         </w:rPr>
       </w:pPr>
-      <w:hyperlink w:anchor="_Toc391466644" w:history="1">
+      <w:hyperlink w:anchor="_Toc405445825" w:history="1">
         <w:r>
           <w:rPr>
             <w:rStyle w:val="Hyperlink"/>
@@ -1632,7 +1610,7 @@
             <w:noProof/>
             <w:webHidden/>
           </w:rPr>
-          <w:instrText xml:space="preserve"> PAGEREF _Toc391466644 \h </w:instrText>
+          <w:instrText xml:space="preserve"> PAGEREF _Toc405445825 \h </w:instrText>
         </w:r>
         <w:r>
           <w:rPr>
@@ -1677,7 +1655,7 @@
           <w:szCs w:val="22"/>
         </w:rPr>
       </w:pPr>
-      <w:hyperlink w:anchor="_Toc391466645" w:history="1">
+      <w:hyperlink w:anchor="_Toc405445826" w:history="1">
         <w:r>
           <w:rPr>
             <w:rStyle w:val="Hyperlink"/>
@@ -1720,7 +1698,7 @@
             <w:noProof/>
             <w:webHidden/>
           </w:rPr>
-          <w:instrText xml:space="preserve"> PAGEREF _Toc391466645 \h </w:instrText>
+          <w:instrText xml:space="preserve"> PAGEREF _Toc405445826 \h </w:instrText>
         </w:r>
         <w:r>
           <w:rPr>
@@ -1770,13 +1748,15 @@
         </w:rPr>
         <w:fldChar w:fldCharType="end"/>
       </w:r>
+      <w:bookmarkStart w:id="1" w:name="_GoBack"/>
+      <w:bookmarkEnd w:id="1"/>
     </w:p>
     <w:p>
       <w:pPr>
         <w:pStyle w:val="Heading1"/>
       </w:pPr>
       <w:bookmarkStart w:id="2" w:name="_Toc102232953"/>
-      <w:bookmarkStart w:id="3" w:name="_Toc391466629"/>
+      <w:bookmarkStart w:id="3" w:name="_Toc405445810"/>
       <w:r>
         <w:lastRenderedPageBreak/>
         <w:t>Introduction</w:t>
@@ -1792,29 +1772,15 @@
       <w:r>
         <w:t xml:space="preserve">This document describes the </w:t>
       </w:r>
-      <w:r>
-        <w:fldChar w:fldCharType="begin"/>
-      </w:r>
-      <w:r>
-        <w:instrText xml:space="preserve"> DOCPROPERTY  "Extension Name"  \* MERGEFORMAT </w:instrText>
-      </w:r>
-      <w:r>
-        <w:fldChar w:fldCharType="separate"/>
-      </w:r>
-      <w:r>
-        <w:rPr>
-          <w:b/>
-          <w:bCs/>
-        </w:rPr>
-        <w:t>Biomass Output</w:t>
-      </w:r>
-      <w:r>
-        <w:rPr>
-          <w:b/>
-          <w:bCs/>
-        </w:rPr>
-        <w:fldChar w:fldCharType="end"/>
-      </w:r>
+      <w:fldSimple w:instr=" DOCPROPERTY  &quot;Extension Name&quot;  \* MERGEFORMAT ">
+        <w:r>
+          <w:rPr>
+            <w:b/>
+            <w:bCs/>
+          </w:rPr>
+          <w:t>Biomass Output</w:t>
+        </w:r>
+      </w:fldSimple>
       <w:r>
         <w:t xml:space="preserve"> extension for the LANDIS-II model.  Readers should read the </w:t>
       </w:r>
@@ -1922,7 +1888,7 @@
         <w:pStyle w:val="Heading2"/>
       </w:pPr>
       <w:bookmarkStart w:id="4" w:name="_Toc152241118"/>
-      <w:bookmarkStart w:id="5" w:name="_Toc391466630"/>
+      <w:bookmarkStart w:id="5" w:name="_Toc405445811"/>
       <w:r>
         <w:t>What’s New in Version 2.</w:t>
       </w:r>
@@ -1935,28 +1901,18 @@
       <w:pPr>
         <w:pStyle w:val="textbody"/>
       </w:pPr>
-      <w:proofErr w:type="gramStart"/>
-      <w:r>
-        <w:t>Version 2.1.</w:t>
-      </w:r>
-      <w:proofErr w:type="gramEnd"/>
-      <w:r>
-        <w:t xml:space="preserve"> </w:t>
-      </w:r>
-      <w:proofErr w:type="gramStart"/>
-      <w:r>
-        <w:t>ensures</w:t>
-      </w:r>
-      <w:proofErr w:type="gramEnd"/>
-      <w:r>
-        <w:t xml:space="preserve"> compatibility with all succession extensions</w:t>
+      <w:r>
+        <w:t>Version 2.1 ensures compatibility with all succession extensions</w:t>
+      </w:r>
+      <w:r>
+        <w:t>.</w:t>
       </w:r>
     </w:p>
     <w:p>
       <w:pPr>
         <w:pStyle w:val="Heading2"/>
       </w:pPr>
-      <w:bookmarkStart w:id="6" w:name="_Toc391466631"/>
+      <w:bookmarkStart w:id="6" w:name="_Toc405445812"/>
       <w:r>
         <w:t>Major releases</w:t>
       </w:r>
@@ -1970,12 +1926,9 @@
         <w:pStyle w:val="Heading3"/>
         <w:ind w:left="720" w:hanging="720"/>
       </w:pPr>
-      <w:bookmarkStart w:id="7" w:name="_Toc391466632"/>
-      <w:r>
-        <w:t>Version 2</w:t>
-      </w:r>
-      <w:r>
-        <w:t>.0</w:t>
+      <w:bookmarkStart w:id="7" w:name="_Toc405445813"/>
+      <w:r>
+        <w:t>Version 2.0</w:t>
       </w:r>
       <w:bookmarkEnd w:id="7"/>
     </w:p>
@@ -1986,21 +1939,11 @@
       <w:r>
         <w:t>This document describes the current version (</w:t>
       </w:r>
-      <w:r>
-        <w:fldChar w:fldCharType="begin"/>
-      </w:r>
-      <w:r>
-        <w:instrText xml:space="preserve"> DOCPROPERTY  "Extension Version"  \* MERGEFORMAT </w:instrText>
-      </w:r>
-      <w:r>
-        <w:fldChar w:fldCharType="separate"/>
-      </w:r>
-      <w:r>
-        <w:t>2.0</w:t>
-      </w:r>
-      <w:r>
-        <w:fldChar w:fldCharType="end"/>
-      </w:r>
+      <w:fldSimple w:instr=" DOCPROPERTY  &quot;Extension Version&quot;  \* MERGEFORMAT ">
+        <w:r>
+          <w:t>2.0</w:t>
+        </w:r>
+      </w:fldSimple>
       <w:r>
         <w:t>) of the extension.  The differences between this version and the previous version (1.0) include:</w:t>
       </w:r>
@@ -2108,10 +2051,7 @@
         <w:t xml:space="preserve"> produced even if indiv</w:t>
       </w:r>
       <w:r>
-        <w:t>idual species are not indicated.</w:t>
-      </w:r>
-      <w:r>
-        <w:t xml:space="preserve"> </w:t>
+        <w:t xml:space="preserve">idual species are not indicated. </w:t>
       </w:r>
       <w:r>
         <w:t>Biomass Output is compatible with LANDIS v6.0.  Because maps are no longer limited to 65,000 integers, maps are output with the same units as the inputs.  Assuming that the Biomass Succession extension (or similar) is operating at g m-2, then the outputs are also g m-2.</w:t>
@@ -2126,12 +2066,9 @@
       <w:pPr>
         <w:pStyle w:val="Heading2"/>
       </w:pPr>
-      <w:bookmarkStart w:id="8" w:name="_Toc391466633"/>
-      <w:r>
-        <w:t>Minor</w:t>
-      </w:r>
-      <w:r>
-        <w:t xml:space="preserve"> releases</w:t>
+      <w:bookmarkStart w:id="8" w:name="_Toc405445814"/>
+      <w:r>
+        <w:t>Minor releases</w:t>
       </w:r>
       <w:bookmarkEnd w:id="8"/>
       <w:r>
@@ -2148,14 +2085,11 @@
         <w:pStyle w:val="Heading3"/>
         <w:ind w:left="720" w:hanging="720"/>
       </w:pPr>
-      <w:bookmarkStart w:id="9" w:name="_Toc391466634"/>
+      <w:bookmarkStart w:id="9" w:name="_Toc405445815"/>
       <w:proofErr w:type="gramStart"/>
       <w:r>
         <w:lastRenderedPageBreak/>
-        <w:t>Version 2</w:t>
-      </w:r>
-      <w:r>
-        <w:t>.1.</w:t>
+        <w:t>Version 2.1.</w:t>
       </w:r>
       <w:bookmarkEnd w:id="9"/>
       <w:proofErr w:type="gramEnd"/>
@@ -2172,13 +2106,45 @@
       <w:pPr>
         <w:pStyle w:val="textbody"/>
       </w:pPr>
-      <w:proofErr w:type="gramStart"/>
-      <w:r>
-        <w:t>Added compatibility with other succession extensions that inherit their cohorts from Biomass Cohorts through the new dependency on the Biomass Library.</w:t>
-      </w:r>
-      <w:proofErr w:type="gramEnd"/>
-      <w:r>
-        <w:t xml:space="preserve">  Any succession extension that uses a cohort structure that inherits from Biomass Cohorts should be able to be compatible with this version.</w:t>
+      <w:r>
+        <w:t xml:space="preserve">Added compatibility with other succession extensions that </w:t>
+      </w:r>
+      <w:r>
+        <w:t xml:space="preserve">support </w:t>
+      </w:r>
+      <w:r>
+        <w:t>the</w:t>
+      </w:r>
+      <w:r>
+        <w:t xml:space="preserve"> </w:t>
+      </w:r>
+      <w:r>
+        <w:t>cohort</w:t>
+      </w:r>
+      <w:r>
+        <w:t xml:space="preserve"> interfaces</w:t>
+      </w:r>
+      <w:r>
+        <w:t xml:space="preserve"> from Biomass Cohorts through the new dependency on the Biomass Library.  Any succession extension that uses a cohort structure that </w:t>
+      </w:r>
+      <w:r>
+        <w:t>supports the interfaces</w:t>
+      </w:r>
+      <w:r>
+        <w:t xml:space="preserve"> from Biomass Cohorts should be able to be compatible with this version.</w:t>
+      </w:r>
+    </w:p>
+    <w:p>
+      <w:pPr>
+        <w:pStyle w:val="Heading2"/>
+      </w:pPr>
+      <w:bookmarkStart w:id="10" w:name="_Toc405445816"/>
+      <w:r>
+        <w:t>Bug fixes</w:t>
+      </w:r>
+      <w:bookmarkEnd w:id="10"/>
+      <w:r>
+        <w:t xml:space="preserve"> </w:t>
       </w:r>
     </w:p>
     <w:p>
@@ -2190,14 +2156,11 @@
       <w:pPr>
         <w:pStyle w:val="Heading2"/>
       </w:pPr>
-      <w:bookmarkStart w:id="10" w:name="_Toc391466635"/>
-      <w:r>
-        <w:t>Bug fixes</w:t>
-      </w:r>
-      <w:bookmarkEnd w:id="10"/>
-      <w:r>
-        <w:t xml:space="preserve"> </w:t>
-      </w:r>
+      <w:bookmarkStart w:id="11" w:name="_Toc405445817"/>
+      <w:r>
+        <w:t>Extension description</w:t>
+      </w:r>
+      <w:bookmarkEnd w:id="11"/>
     </w:p>
     <w:p>
       <w:pPr>
@@ -2208,32 +2171,17 @@
       <w:pPr>
         <w:pStyle w:val="Heading2"/>
       </w:pPr>
-      <w:bookmarkStart w:id="11" w:name="_Toc391466636"/>
-      <w:r>
-        <w:t>Extension description</w:t>
-      </w:r>
-      <w:bookmarkEnd w:id="11"/>
+      <w:bookmarkStart w:id="12" w:name="_Toc405445818"/>
+      <w:bookmarkEnd w:id="4"/>
+      <w:r>
+        <w:t>Acknowledgements</w:t>
+      </w:r>
+      <w:bookmarkEnd w:id="12"/>
     </w:p>
     <w:p>
       <w:pPr>
         <w:pStyle w:val="textbody"/>
       </w:pPr>
-    </w:p>
-    <w:p>
-      <w:pPr>
-        <w:pStyle w:val="Heading2"/>
-      </w:pPr>
-      <w:bookmarkStart w:id="12" w:name="_Toc391466637"/>
-      <w:bookmarkEnd w:id="4"/>
-      <w:r>
-        <w:t>Acknowledgements</w:t>
-      </w:r>
-      <w:bookmarkEnd w:id="12"/>
-    </w:p>
-    <w:p>
-      <w:pPr>
-        <w:pStyle w:val="textbody"/>
-      </w:pPr>
       <w:r>
         <w:t>Funding for the development of LANDIS-II has been provided by the North Central Research Station (Rhinelander, Wisconsin) of the U.S. Forest Service.  Valuable contributions to the development of the model and extensions were made by Brian R. Sturtevant, Eric J. Gustafson, and David J. Mladenoff.</w:t>
       </w:r>
@@ -2243,7 +2191,7 @@
         <w:pStyle w:val="Heading1"/>
       </w:pPr>
       <w:bookmarkStart w:id="13" w:name="_Toc102232959"/>
-      <w:bookmarkStart w:id="14" w:name="_Toc391466638"/>
+      <w:bookmarkStart w:id="14" w:name="_Toc405445819"/>
       <w:r>
         <w:lastRenderedPageBreak/>
         <w:t>Input File</w:t>
@@ -2289,7 +2237,7 @@
       <w:pPr>
         <w:pStyle w:val="Heading2"/>
       </w:pPr>
-      <w:bookmarkStart w:id="15" w:name="_Toc391466639"/>
+      <w:bookmarkStart w:id="15" w:name="_Toc405445820"/>
       <w:proofErr w:type="spellStart"/>
       <w:r>
         <w:t>LandisData</w:t>
@@ -2316,14 +2264,26 @@
       <w:proofErr w:type="spellEnd"/>
       <w:r>
         <w:tab/>
-        <w:t>“Output Biomass”</w:t>
+        <w:t>“</w:t>
+      </w:r>
+      <w:r>
+        <w:t>Biomass</w:t>
+      </w:r>
+      <w:r>
+        <w:t xml:space="preserve"> </w:t>
+      </w:r>
+      <w:r>
+        <w:t>Output</w:t>
+      </w:r>
+      <w:r>
+        <w:t>”</w:t>
       </w:r>
     </w:p>
     <w:p>
       <w:pPr>
         <w:pStyle w:val="Heading2"/>
       </w:pPr>
-      <w:bookmarkStart w:id="16" w:name="_Toc391466640"/>
+      <w:bookmarkStart w:id="16" w:name="_Toc405445821"/>
       <w:proofErr w:type="spellStart"/>
       <w:r>
         <w:t>Timestep</w:t>
@@ -2358,7 +2318,7 @@
         <w:pStyle w:val="Heading2"/>
       </w:pPr>
       <w:bookmarkStart w:id="17" w:name="_Toc284938517"/>
-      <w:bookmarkStart w:id="18" w:name="_Toc391466641"/>
+      <w:bookmarkStart w:id="18" w:name="_Toc405445822"/>
       <w:proofErr w:type="spellStart"/>
       <w:r>
         <w:t>MakeTable</w:t>
@@ -2422,7 +2382,7 @@
       <w:pPr>
         <w:pStyle w:val="Heading2"/>
       </w:pPr>
-      <w:bookmarkStart w:id="19" w:name="_Toc391466642"/>
+      <w:bookmarkStart w:id="19" w:name="_Toc405445823"/>
       <w:r>
         <w:t>Species List</w:t>
       </w:r>
@@ -2557,7 +2517,7 @@
         <w:pStyle w:val="Heading2"/>
       </w:pPr>
       <w:bookmarkStart w:id="20" w:name="_Ref152415971"/>
-      <w:bookmarkStart w:id="21" w:name="_Toc391466643"/>
+      <w:bookmarkStart w:id="21" w:name="_Toc405445824"/>
       <w:r>
         <w:t>Aboveground Live Biomass Map Names</w:t>
       </w:r>
@@ -2743,7 +2703,7 @@
       <w:pPr>
         <w:pStyle w:val="Heading2"/>
       </w:pPr>
-      <w:bookmarkStart w:id="22" w:name="_Toc391466644"/>
+      <w:bookmarkStart w:id="22" w:name="_Toc405445825"/>
       <w:r>
         <w:t>Dead Pool List</w:t>
       </w:r>
@@ -2805,7 +2765,7 @@
       <w:pPr>
         <w:pStyle w:val="Heading2"/>
       </w:pPr>
-      <w:bookmarkStart w:id="23" w:name="_Toc391466645"/>
+      <w:bookmarkStart w:id="23" w:name="_Toc405445826"/>
       <w:r>
         <w:t>Dead Biomass Map Names</w:t>
       </w:r>
@@ -3155,42 +3115,19 @@
         <w:tab w:val="right" w:pos="9000"/>
       </w:tabs>
     </w:pPr>
-    <w:r>
-      <w:fldChar w:fldCharType="begin"/>
-    </w:r>
-    <w:r>
-      <w:instrText xml:space="preserve"> DOCPROPERTY  "Extension Name"  \* MERGEFORMAT </w:instrText>
-    </w:r>
-    <w:r>
-      <w:fldChar w:fldCharType="separate"/>
-    </w:r>
-    <w:r>
-      <w:t>Biomass Output</w:t>
-    </w:r>
-    <w:r>
-      <w:fldChar w:fldCharType="end"/>
-    </w:r>
+    <w:fldSimple w:instr=" DOCPROPERTY  &quot;Extension Name&quot;  \* MERGEFORMAT ">
+      <w:r>
+        <w:t>Biomass Output</w:t>
+      </w:r>
+    </w:fldSimple>
     <w:r>
       <w:t xml:space="preserve"> v</w:t>
     </w:r>
-    <w:r>
-      <w:fldChar w:fldCharType="begin"/>
-    </w:r>
-    <w:r>
-      <w:instrText xml:space="preserve"> DOCPROPERTY  "Extension Version"  \* MERGEFOR</w:instrText>
-    </w:r>
-    <w:r>
-      <w:instrText xml:space="preserve">MAT </w:instrText>
-    </w:r>
-    <w:r>
-      <w:fldChar w:fldCharType="separate"/>
-    </w:r>
-    <w:r>
-      <w:t>2.0</w:t>
-    </w:r>
-    <w:r>
-      <w:fldChar w:fldCharType="end"/>
-    </w:r>
+    <w:fldSimple w:instr=" DOCPROPERTY  &quot;Extension Version&quot;  \* MERGEFORMAT ">
+      <w:r>
+        <w:t>2.1</w:t>
+      </w:r>
+    </w:fldSimple>
     <w:r>
       <w:t xml:space="preserve"> – User Guide</w:t>
     </w:r>

</xml_diff>